<commit_message>
Update Documento - Projeto de Extensão.docx
</commit_message>
<xml_diff>
--- a/documentos/Documento - Projeto de Extensão.docx
+++ b/documentos/Documento - Projeto de Extensão.docx
@@ -978,33 +978,6 @@
             </w:pPr>
             <w:r>
               <w:rPr>
-                <w:rFonts w:ascii="Arial" w:eastAsia="Arial" w:hAnsi="Arial" w:cs="Arial"/>
-                <w:color w:val="000000"/>
-                <w:sz w:val="20"/>
-                <w:szCs w:val="20"/>
-              </w:rPr>
-              <w:t xml:space="preserve">- </w:t>
-            </w:r>
-            <w:r>
-              <w:rPr>
-                <w:rFonts w:ascii="Arial" w:eastAsia="Arial" w:hAnsi="Arial" w:cs="Arial"/>
-                <w:color w:val="000000"/>
-                <w:sz w:val="20"/>
-                <w:szCs w:val="20"/>
-              </w:rPr>
-              <w:t xml:space="preserve">Projeto Interdisciplinar: </w:t>
-            </w:r>
-            <w:r>
-              <w:rPr>
-                <w:rFonts w:ascii="Arial" w:eastAsia="Arial" w:hAnsi="Arial" w:cs="Arial"/>
-                <w:color w:val="000000"/>
-                <w:sz w:val="20"/>
-                <w:szCs w:val="20"/>
-              </w:rPr>
-              <w:t xml:space="preserve"> </w:t>
-            </w:r>
-            <w:r>
-              <w:rPr>
                 <w:rFonts w:ascii="Arial Unicode MS" w:eastAsia="Arial Unicode MS" w:hAnsi="Arial Unicode MS" w:cs="Arial Unicode MS"/>
                 <w:b/>
                 <w:color w:val="525252" w:themeColor="accent3" w:themeShade="80"/>
@@ -1012,6 +985,33 @@
                 <w:szCs w:val="16"/>
               </w:rPr>
               <w:t>✓</w:t>
+            </w:r>
+            <w:r>
+              <w:rPr>
+                <w:rFonts w:ascii="Arial" w:eastAsia="Arial" w:hAnsi="Arial" w:cs="Arial"/>
+                <w:color w:val="000000"/>
+                <w:sz w:val="20"/>
+                <w:szCs w:val="20"/>
+              </w:rPr>
+              <w:t xml:space="preserve"> </w:t>
+            </w:r>
+            <w:r>
+              <w:rPr>
+                <w:rFonts w:ascii="Arial" w:eastAsia="Arial" w:hAnsi="Arial" w:cs="Arial"/>
+                <w:color w:val="000000"/>
+                <w:sz w:val="20"/>
+                <w:szCs w:val="20"/>
+              </w:rPr>
+              <w:t>Projeto Interdisciplinar:</w:t>
+            </w:r>
+            <w:r>
+              <w:rPr>
+                <w:rFonts w:ascii="Arial" w:eastAsia="Arial" w:hAnsi="Arial" w:cs="Arial"/>
+                <w:color w:val="000000"/>
+                <w:sz w:val="20"/>
+                <w:szCs w:val="20"/>
+              </w:rPr>
+              <w:t xml:space="preserve"> Programação Web</w:t>
             </w:r>
           </w:p>
         </w:tc>
@@ -1686,30 +1686,10 @@
             <w:r>
               <w:rPr>
                 <w:rFonts w:ascii="Arial" w:eastAsia="Arial" w:hAnsi="Arial" w:cs="Arial"/>
-                <w:color w:val="525252" w:themeColor="accent3" w:themeShade="80"/>
-                <w:sz w:val="20"/>
-                <w:szCs w:val="20"/>
-              </w:rPr>
-              <w:t>Inserir os dados neste espaço. Orientações:</w:t>
-            </w:r>
-            <w:r>
-              <w:rPr>
-                <w:rFonts w:ascii="Arial" w:eastAsia="Arial" w:hAnsi="Arial" w:cs="Arial"/>
-                <w:b/>
-                <w:color w:val="525252" w:themeColor="accent3" w:themeShade="80"/>
-                <w:sz w:val="16"/>
-                <w:szCs w:val="16"/>
-              </w:rPr>
-              <w:t xml:space="preserve"> </w:t>
-            </w:r>
-            <w:r>
-              <w:rPr>
-                <w:rFonts w:ascii="Arial" w:eastAsia="Arial" w:hAnsi="Arial" w:cs="Arial"/>
-                <w:color w:val="525252" w:themeColor="accent3" w:themeShade="80"/>
-                <w:sz w:val="20"/>
-                <w:szCs w:val="20"/>
-              </w:rPr>
-              <w:t xml:space="preserve">observar a realidade em si, identificar os postos-chave, os problemas apontados e suas características para que o plano de intervenção possa contribuir na transformação da realidade observada. Selecionar o problema que será objeto da intervenção e apresentar argumentos relativos à sua relevância de estudo. Os dados aqui inseridos também podem ser empregados na concepção do projeto propriamente dito. </w:t>
+                <w:sz w:val="20"/>
+                <w:szCs w:val="20"/>
+              </w:rPr>
+              <w:t>Necessidade de criar um site com um dashboard funcional e interativo.</w:t>
             </w:r>
           </w:p>
         </w:tc>
@@ -1785,46 +1765,50 @@
                 <w:szCs w:val="20"/>
               </w:rPr>
             </w:pPr>
-            <w:bookmarkStart w:id="0" w:name="_GoBack"/>
-            <w:r>
-              <w:rPr>
-                <w:rFonts w:ascii="Arial" w:eastAsia="Arial" w:hAnsi="Arial" w:cs="Arial"/>
-                <w:color w:val="525252" w:themeColor="accent3" w:themeShade="80"/>
-                <w:sz w:val="20"/>
-                <w:szCs w:val="20"/>
-              </w:rPr>
-              <w:t>Inserir os dados neste espaço. Orientações:</w:t>
-            </w:r>
-            <w:r>
-              <w:rPr>
-                <w:rFonts w:ascii="Arial" w:eastAsia="Arial" w:hAnsi="Arial" w:cs="Arial"/>
-                <w:b/>
-                <w:color w:val="525252" w:themeColor="accent3" w:themeShade="80"/>
-                <w:sz w:val="16"/>
-                <w:szCs w:val="16"/>
-              </w:rPr>
-              <w:t xml:space="preserve"> </w:t>
-            </w:r>
-            <w:r>
-              <w:rPr>
-                <w:rFonts w:ascii="Arial" w:eastAsia="Arial" w:hAnsi="Arial" w:cs="Arial"/>
-                <w:color w:val="525252" w:themeColor="accent3" w:themeShade="80"/>
-                <w:sz w:val="20"/>
-                <w:szCs w:val="20"/>
-              </w:rPr>
-              <w:t>as hipóteses devem ser construídas após a teorização e estudo do problema observado. Relacionar hipóteses de intervenção para solução do problema de estudo e selecionar a mais adequada. É importante considerar intervenções tecnicamente exequíveis, sustentáveis e economicamente viáveis</w:t>
-            </w:r>
-            <w:r>
-              <w:rPr>
-                <w:rFonts w:ascii="Arial" w:eastAsia="Arial" w:hAnsi="Arial" w:cs="Arial"/>
-                <w:b/>
-                <w:color w:val="525252" w:themeColor="accent3" w:themeShade="80"/>
-                <w:sz w:val="16"/>
-                <w:szCs w:val="16"/>
-              </w:rPr>
-              <w:t>.</w:t>
-            </w:r>
-            <w:bookmarkEnd w:id="0"/>
+            <w:r>
+              <w:rPr>
+                <w:rFonts w:ascii="Arial" w:eastAsia="Arial" w:hAnsi="Arial" w:cs="Arial"/>
+                <w:sz w:val="20"/>
+                <w:szCs w:val="20"/>
+              </w:rPr>
+              <w:t xml:space="preserve">Criar o site utilizando </w:t>
+            </w:r>
+            <w:proofErr w:type="spellStart"/>
+            <w:r>
+              <w:rPr>
+                <w:rFonts w:ascii="Arial" w:eastAsia="Arial" w:hAnsi="Arial" w:cs="Arial"/>
+                <w:sz w:val="20"/>
+                <w:szCs w:val="20"/>
+              </w:rPr>
+              <w:t>React</w:t>
+            </w:r>
+            <w:proofErr w:type="spellEnd"/>
+            <w:r>
+              <w:rPr>
+                <w:rFonts w:ascii="Arial" w:eastAsia="Arial" w:hAnsi="Arial" w:cs="Arial"/>
+                <w:sz w:val="20"/>
+                <w:szCs w:val="20"/>
+              </w:rPr>
+              <w:t xml:space="preserve">, Node, </w:t>
+            </w:r>
+            <w:proofErr w:type="spellStart"/>
+            <w:r>
+              <w:rPr>
+                <w:rFonts w:ascii="Arial" w:eastAsia="Arial" w:hAnsi="Arial" w:cs="Arial"/>
+                <w:sz w:val="20"/>
+                <w:szCs w:val="20"/>
+              </w:rPr>
+              <w:t>JavaScript</w:t>
+            </w:r>
+            <w:proofErr w:type="spellEnd"/>
+            <w:r>
+              <w:rPr>
+                <w:rFonts w:ascii="Arial" w:eastAsia="Arial" w:hAnsi="Arial" w:cs="Arial"/>
+                <w:sz w:val="20"/>
+                <w:szCs w:val="20"/>
+              </w:rPr>
+              <w:t>, HTML, CSS e o dashboard com MySQL.</w:t>
+            </w:r>
           </w:p>
         </w:tc>
       </w:tr>
@@ -2017,6 +2001,9 @@
         <w:gridCol w:w="9356"/>
       </w:tblGrid>
       <w:tr>
+        <w:trPr>
+          <w:trHeight w:val="1638"/>
+        </w:trPr>
         <w:tc>
           <w:tcPr>
             <w:tcW w:w="9356" w:type="dxa"/>
@@ -2042,30 +2029,10 @@
             <w:r>
               <w:rPr>
                 <w:rFonts w:ascii="Arial" w:eastAsia="Arial" w:hAnsi="Arial" w:cs="Arial"/>
-                <w:color w:val="525252" w:themeColor="accent3" w:themeShade="80"/>
-                <w:sz w:val="20"/>
-                <w:szCs w:val="20"/>
-              </w:rPr>
-              <w:t>Inserir os dados neste espaço. Orientações:</w:t>
-            </w:r>
-            <w:r>
-              <w:rPr>
-                <w:rFonts w:ascii="Arial" w:eastAsia="Arial" w:hAnsi="Arial" w:cs="Arial"/>
-                <w:b/>
-                <w:color w:val="525252" w:themeColor="accent3" w:themeShade="80"/>
-                <w:sz w:val="16"/>
-                <w:szCs w:val="16"/>
-              </w:rPr>
-              <w:t xml:space="preserve"> </w:t>
-            </w:r>
-            <w:r>
-              <w:rPr>
-                <w:rFonts w:ascii="Arial" w:eastAsia="Arial" w:hAnsi="Arial" w:cs="Arial"/>
-                <w:color w:val="525252" w:themeColor="accent3" w:themeShade="80"/>
-                <w:sz w:val="20"/>
-                <w:szCs w:val="20"/>
-              </w:rPr>
-              <w:t xml:space="preserve">texto sem parágrafos. Trata-se de um resumo, apresentado de forma sintética, clara, objetiva e concisa, dos pontos mais importantes da proposta do projeto: breve descrição do estudo, o problema a ser focado, público-alvo ou comunidade que será envolvido na ação extensionista, o objetivo geral da ação extensionista, as metodologias a serem utilizadas, as atividades previstas, os resultados esperados, e outras informações que forem consideradas relevantes. Escrever um texto curto. </w:t>
+                <w:sz w:val="20"/>
+                <w:szCs w:val="20"/>
+              </w:rPr>
+              <w:t>Criação do site com o dashboard para melhorar a eficiência e visualização dos projetos da ONG Instituto Criativo.</w:t>
             </w:r>
           </w:p>
         </w:tc>
@@ -2137,48 +2104,18 @@
             <w:r>
               <w:rPr>
                 <w:rFonts w:ascii="Arial" w:eastAsia="Arial" w:hAnsi="Arial" w:cs="Arial"/>
-                <w:color w:val="525252" w:themeColor="accent3" w:themeShade="80"/>
-                <w:sz w:val="20"/>
-                <w:szCs w:val="20"/>
-              </w:rPr>
-              <w:t>Inserir os dados neste espaço. Orientações:</w:t>
-            </w:r>
-            <w:r>
-              <w:rPr>
-                <w:rFonts w:ascii="Arial" w:eastAsia="Arial" w:hAnsi="Arial" w:cs="Arial"/>
-                <w:b/>
-                <w:color w:val="525252" w:themeColor="accent3" w:themeShade="80"/>
-                <w:sz w:val="16"/>
-                <w:szCs w:val="16"/>
-              </w:rPr>
-              <w:t xml:space="preserve"> </w:t>
-            </w:r>
-            <w:r>
-              <w:rPr>
-                <w:rFonts w:ascii="Arial" w:eastAsia="Arial" w:hAnsi="Arial" w:cs="Arial"/>
-                <w:color w:val="525252" w:themeColor="accent3" w:themeShade="80"/>
-                <w:sz w:val="20"/>
-                <w:szCs w:val="20"/>
-              </w:rPr>
-              <w:t>apresentar a introdução com base na fundamentação teórica sobre o tema trabalhado e que situe o objeto da intervenção, afirmando sua relevância. Descrever as áreas e ODS impactados, incluir o referencial teórico, usar referências segundo ABNT. Não se trata de uma monografia e sim de uma atividade de extensão, por isso a introdução deve ser clara, objetiva</w:t>
-            </w:r>
-            <w:r>
-              <w:rPr>
-                <w:rFonts w:ascii="Arial" w:eastAsia="Arial" w:hAnsi="Arial" w:cs="Arial"/>
-                <w:color w:val="525252" w:themeColor="accent3" w:themeShade="80"/>
-                <w:sz w:val="20"/>
-                <w:szCs w:val="20"/>
-              </w:rPr>
-              <w:t xml:space="preserve"> </w:t>
-            </w:r>
-            <w:r>
-              <w:rPr>
-                <w:rFonts w:ascii="Arial" w:eastAsia="Arial" w:hAnsi="Arial" w:cs="Arial"/>
-                <w:color w:val="525252" w:themeColor="accent3" w:themeShade="80"/>
-                <w:sz w:val="20"/>
-                <w:szCs w:val="20"/>
-              </w:rPr>
-              <w:t xml:space="preserve">e sintética. </w:t>
+                <w:sz w:val="20"/>
+                <w:szCs w:val="20"/>
+              </w:rPr>
+              <w:t>Como podemos i</w:t>
+            </w:r>
+            <w:r>
+              <w:rPr>
+                <w:rFonts w:ascii="Arial" w:eastAsia="Arial" w:hAnsi="Arial" w:cs="Arial"/>
+                <w:sz w:val="20"/>
+                <w:szCs w:val="20"/>
+              </w:rPr>
+              <w:t>mplementar uma solução prática para uma ONG focada em educação.</w:t>
             </w:r>
           </w:p>
         </w:tc>
@@ -2245,38 +2182,40 @@
               <w:jc w:val="both"/>
               <w:rPr>
                 <w:rFonts w:ascii="Arial" w:eastAsia="Arial" w:hAnsi="Arial" w:cs="Arial"/>
-                <w:color w:val="FF3333"/>
-                <w:sz w:val="20"/>
-                <w:szCs w:val="20"/>
-              </w:rPr>
-            </w:pPr>
-            <w:r>
+                <w:sz w:val="20"/>
+                <w:szCs w:val="20"/>
+              </w:rPr>
+            </w:pPr>
+            <w:r>
+              <w:rPr>
+                <w:rFonts w:ascii="Arial" w:eastAsia="Arial" w:hAnsi="Arial" w:cs="Arial"/>
+                <w:sz w:val="20"/>
+                <w:szCs w:val="20"/>
+              </w:rPr>
+              <w:t>-Criar um site funcional;</w:t>
+            </w:r>
+          </w:p>
+          <w:p>
+            <w:pPr>
+              <w:tabs>
+                <w:tab w:val="left" w:pos="360"/>
+              </w:tabs>
+              <w:spacing w:after="0" w:line="240" w:lineRule="auto"/>
+              <w:jc w:val="both"/>
               <w:rPr>
                 <w:rFonts w:ascii="Arial" w:eastAsia="Arial" w:hAnsi="Arial" w:cs="Arial"/>
                 <w:color w:val="525252" w:themeColor="accent3" w:themeShade="80"/>
                 <w:sz w:val="20"/>
                 <w:szCs w:val="20"/>
               </w:rPr>
-              <w:t>Inserir os dados neste espaço. Orientações:</w:t>
-            </w:r>
-            <w:r>
-              <w:rPr>
-                <w:rFonts w:ascii="Arial" w:eastAsia="Arial" w:hAnsi="Arial" w:cs="Arial"/>
-                <w:b/>
-                <w:color w:val="525252" w:themeColor="accent3" w:themeShade="80"/>
-                <w:sz w:val="16"/>
-                <w:szCs w:val="16"/>
-              </w:rPr>
-              <w:t xml:space="preserve"> </w:t>
-            </w:r>
-            <w:r>
-              <w:rPr>
-                <w:rFonts w:ascii="Arial" w:eastAsia="Arial" w:hAnsi="Arial" w:cs="Arial"/>
-                <w:color w:val="525252" w:themeColor="accent3" w:themeShade="80"/>
-                <w:sz w:val="20"/>
-                <w:szCs w:val="20"/>
-              </w:rPr>
-              <w:t>Descrever os objetivos de forma clara. Cada objetivo deve ter uma correspondência com os resultados esperados. Devem ser expressos sucintamente, em itens, iniciando a frase com verbo de ação e não em forma de relatos.</w:t>
+            </w:pPr>
+            <w:r>
+              <w:rPr>
+                <w:rFonts w:ascii="Arial" w:eastAsia="Arial" w:hAnsi="Arial" w:cs="Arial"/>
+                <w:sz w:val="20"/>
+                <w:szCs w:val="20"/>
+              </w:rPr>
+              <w:t>-Criar um dashboard interativo e funcional.</w:t>
             </w:r>
           </w:p>
         </w:tc>
@@ -2345,40 +2284,65 @@
             <w:r>
               <w:rPr>
                 <w:rFonts w:ascii="Arial" w:eastAsia="Arial" w:hAnsi="Arial" w:cs="Arial"/>
-                <w:color w:val="525252" w:themeColor="accent3" w:themeShade="80"/>
-                <w:sz w:val="20"/>
-                <w:szCs w:val="20"/>
-              </w:rPr>
-              <w:t>Inserir os dados neste espaço. Orientações:</w:t>
-            </w:r>
-            <w:r>
-              <w:rPr>
-                <w:rFonts w:ascii="Arial" w:eastAsia="Arial" w:hAnsi="Arial" w:cs="Arial"/>
-                <w:b/>
-                <w:color w:val="525252" w:themeColor="accent3" w:themeShade="80"/>
-                <w:sz w:val="16"/>
-                <w:szCs w:val="16"/>
-              </w:rPr>
-              <w:t xml:space="preserve"> </w:t>
-            </w:r>
-            <w:r>
-              <w:rPr>
-                <w:rFonts w:ascii="Arial" w:eastAsia="Arial" w:hAnsi="Arial" w:cs="Arial"/>
-                <w:color w:val="525252" w:themeColor="accent3" w:themeShade="80"/>
-                <w:sz w:val="20"/>
-                <w:szCs w:val="20"/>
-              </w:rPr>
-              <w:t xml:space="preserve">descrever como ocorrerá a ação extensionista junto ao público-alvo. Trata-se descrição sobre como será realizada a prática da ação extensionista, é o detalhamento do caminho a ser percorrido pela equipe em sua interação com a sociedade. Descrever </w:t>
-            </w:r>
-            <w:r>
-              <w:rPr>
-                <w:rFonts w:ascii="Arial" w:eastAsia="Arial" w:hAnsi="Arial" w:cs="Arial"/>
-                <w:color w:val="525252" w:themeColor="accent3" w:themeShade="80"/>
-                <w:sz w:val="20"/>
-                <w:szCs w:val="20"/>
-              </w:rPr>
-              <w:lastRenderedPageBreak/>
-              <w:t xml:space="preserve">os métodos, técnicas e estratégias para a implementação das atividades de intervenção previstas no projeto e sua contribuição para o alcance dos objetivos. Descrever o local, público-alvo, ferramentas empregadas para a relação dialógica com a comunidade ou setores da sociedade: visitas, entrevistas, questionários, reuniões, roda de conversa, ou uso de outras ferramentas de levantamento. Detalhar os procedimentos e as atividades a serem implementadas. </w:t>
+                <w:sz w:val="20"/>
+                <w:szCs w:val="20"/>
+              </w:rPr>
+              <w:t xml:space="preserve">Site desenvolvido a partir de HTML, CSS, </w:t>
+            </w:r>
+            <w:proofErr w:type="spellStart"/>
+            <w:r>
+              <w:rPr>
+                <w:rFonts w:ascii="Arial" w:eastAsia="Arial" w:hAnsi="Arial" w:cs="Arial"/>
+                <w:sz w:val="20"/>
+                <w:szCs w:val="20"/>
+              </w:rPr>
+              <w:t>JavaScript</w:t>
+            </w:r>
+            <w:proofErr w:type="spellEnd"/>
+            <w:r>
+              <w:rPr>
+                <w:rFonts w:ascii="Arial" w:eastAsia="Arial" w:hAnsi="Arial" w:cs="Arial"/>
+                <w:sz w:val="20"/>
+                <w:szCs w:val="20"/>
+              </w:rPr>
+              <w:t xml:space="preserve">, </w:t>
+            </w:r>
+            <w:proofErr w:type="spellStart"/>
+            <w:r>
+              <w:rPr>
+                <w:rFonts w:ascii="Arial" w:eastAsia="Arial" w:hAnsi="Arial" w:cs="Arial"/>
+                <w:sz w:val="20"/>
+                <w:szCs w:val="20"/>
+              </w:rPr>
+              <w:t>React</w:t>
+            </w:r>
+            <w:proofErr w:type="spellEnd"/>
+            <w:r>
+              <w:rPr>
+                <w:rFonts w:ascii="Arial" w:eastAsia="Arial" w:hAnsi="Arial" w:cs="Arial"/>
+                <w:sz w:val="20"/>
+                <w:szCs w:val="20"/>
+              </w:rPr>
+              <w:t xml:space="preserve"> e Node.</w:t>
+            </w:r>
+          </w:p>
+          <w:p>
+            <w:pPr>
+              <w:spacing w:after="0" w:line="240" w:lineRule="auto"/>
+              <w:jc w:val="both"/>
+              <w:rPr>
+                <w:rFonts w:ascii="Arial" w:eastAsia="Arial" w:hAnsi="Arial" w:cs="Arial"/>
+                <w:sz w:val="20"/>
+                <w:szCs w:val="20"/>
+              </w:rPr>
+            </w:pPr>
+            <w:r>
+              <w:rPr>
+                <w:rFonts w:ascii="Arial" w:eastAsia="Arial" w:hAnsi="Arial" w:cs="Arial"/>
+                <w:sz w:val="20"/>
+                <w:szCs w:val="20"/>
+              </w:rPr>
+              <w:t>Dashboard feito com os dados introduzidos na base de dados do MySQL.</w:t>
             </w:r>
           </w:p>
         </w:tc>
@@ -2448,11 +2412,10 @@
             <w:r>
               <w:rPr>
                 <w:rFonts w:ascii="Arial" w:eastAsia="Arial" w:hAnsi="Arial" w:cs="Arial"/>
-                <w:color w:val="525252" w:themeColor="accent3" w:themeShade="80"/>
-                <w:sz w:val="20"/>
-                <w:szCs w:val="20"/>
-              </w:rPr>
-              <w:t xml:space="preserve">Inserir os dados neste espaço. Orientações: este item pode ser apresentado como resultados parciais, ou resultados finais para projetos implementados, ou, ainda, resultados esperados para propostas de projetos. Descrever de forma objetiva de que modo o projeto espera modificar as condições inicialmente diagnosticadas no público-alvo envolvido. Trata-se de uma projeção dos impactos sociais esperados ou desejados, considerando que a extensão universitária busca estar atenta aos interesses e necessidades da maioria da população, buscando superar desigualdades, garantir diversidade, evitar exclusões, implementar o desenvolvimento regional e desenvolver políticas públicas. </w:t>
+                <w:sz w:val="20"/>
+                <w:szCs w:val="20"/>
+              </w:rPr>
+              <w:t>Um site funcional onde será possível gerenciar e organizar os projetos de forma eficiente e prática, além de atrair maior público e patrocinadores.</w:t>
             </w:r>
           </w:p>
         </w:tc>
@@ -2486,6 +2449,78 @@
           <w:szCs w:val="20"/>
         </w:rPr>
         <w:t>Considerações finais</w:t>
+      </w:r>
+    </w:p>
+    <w:tbl>
+      <w:tblPr>
+        <w:tblW w:w="9300" w:type="dxa"/>
+        <w:tblLayout w:type="fixed"/>
+        <w:tblLook w:val="0000" w:firstRow="0" w:lastRow="0" w:firstColumn="0" w:lastColumn="0" w:noHBand="0" w:noVBand="0"/>
+      </w:tblPr>
+      <w:tblGrid>
+        <w:gridCol w:w="9300"/>
+      </w:tblGrid>
+      <w:tr>
+        <w:trPr>
+          <w:trHeight w:val="812"/>
+        </w:trPr>
+        <w:tc>
+          <w:tcPr>
+            <w:tcW w:w="9300" w:type="dxa"/>
+            <w:tcBorders>
+              <w:top w:val="single" w:sz="4" w:space="0" w:color="000000"/>
+              <w:left w:val="single" w:sz="4" w:space="0" w:color="000000"/>
+              <w:bottom w:val="single" w:sz="4" w:space="0" w:color="000000"/>
+              <w:right w:val="single" w:sz="4" w:space="0" w:color="000000"/>
+            </w:tcBorders>
+            <w:shd w:val="clear" w:color="auto" w:fill="auto"/>
+          </w:tcPr>
+          <w:p>
+            <w:pPr>
+              <w:tabs>
+                <w:tab w:val="left" w:pos="360"/>
+              </w:tabs>
+              <w:spacing w:after="0" w:line="240" w:lineRule="auto"/>
+              <w:jc w:val="both"/>
+              <w:rPr>
+                <w:rFonts w:ascii="Arial" w:eastAsia="Arial" w:hAnsi="Arial" w:cs="Arial"/>
+                <w:color w:val="FF3333"/>
+                <w:sz w:val="20"/>
+                <w:szCs w:val="20"/>
+              </w:rPr>
+            </w:pPr>
+          </w:p>
+        </w:tc>
+      </w:tr>
+    </w:tbl>
+    <w:p>
+      <w:pPr>
+        <w:spacing w:after="0" w:line="240" w:lineRule="auto"/>
+        <w:rPr>
+          <w:rFonts w:ascii="Arial" w:eastAsia="Arial" w:hAnsi="Arial" w:cs="Arial"/>
+          <w:sz w:val="20"/>
+          <w:szCs w:val="20"/>
+        </w:rPr>
+      </w:pPr>
+    </w:p>
+    <w:p>
+      <w:pPr>
+        <w:spacing w:after="0" w:line="240" w:lineRule="auto"/>
+        <w:rPr>
+          <w:rFonts w:ascii="Arial" w:eastAsia="Arial" w:hAnsi="Arial" w:cs="Arial"/>
+          <w:b/>
+          <w:sz w:val="20"/>
+          <w:szCs w:val="20"/>
+        </w:rPr>
+      </w:pPr>
+      <w:r>
+        <w:rPr>
+          <w:rFonts w:ascii="Arial" w:eastAsia="Arial" w:hAnsi="Arial" w:cs="Arial"/>
+          <w:b/>
+          <w:sz w:val="20"/>
+          <w:szCs w:val="20"/>
+        </w:rPr>
+        <w:t xml:space="preserve">Referências </w:t>
       </w:r>
     </w:p>
     <w:tbl>
@@ -2511,104 +2546,7 @@
           </w:tcPr>
           <w:p>
             <w:pPr>
-              <w:tabs>
-                <w:tab w:val="left" w:pos="360"/>
-              </w:tabs>
               <w:spacing w:after="0" w:line="240" w:lineRule="auto"/>
-              <w:jc w:val="both"/>
-              <w:rPr>
-                <w:rFonts w:ascii="Arial" w:eastAsia="Arial" w:hAnsi="Arial" w:cs="Arial"/>
-                <w:color w:val="FF3333"/>
-                <w:sz w:val="20"/>
-                <w:szCs w:val="20"/>
-              </w:rPr>
-            </w:pPr>
-            <w:r>
-              <w:rPr>
-                <w:rFonts w:ascii="Arial" w:eastAsia="Arial" w:hAnsi="Arial" w:cs="Arial"/>
-                <w:color w:val="525252" w:themeColor="accent3" w:themeShade="80"/>
-                <w:sz w:val="20"/>
-                <w:szCs w:val="20"/>
-              </w:rPr>
-              <w:t>Inserir os dados neste espaço. Orientações:</w:t>
-            </w:r>
-            <w:r>
-              <w:rPr>
-                <w:rFonts w:ascii="Arial" w:eastAsia="Arial" w:hAnsi="Arial" w:cs="Arial"/>
-                <w:b/>
-                <w:color w:val="525252" w:themeColor="accent3" w:themeShade="80"/>
-                <w:sz w:val="16"/>
-                <w:szCs w:val="16"/>
-              </w:rPr>
-              <w:t xml:space="preserve"> </w:t>
-            </w:r>
-            <w:r>
-              <w:rPr>
-                <w:rFonts w:ascii="Arial" w:eastAsia="Arial" w:hAnsi="Arial" w:cs="Arial"/>
-                <w:color w:val="525252" w:themeColor="accent3" w:themeShade="80"/>
-                <w:sz w:val="20"/>
-                <w:szCs w:val="20"/>
-              </w:rPr>
-              <w:t>é o desfecho do projeto devendo responder o problema central do trabalho e destacar se o trabalho atendeu aos objetivos propostos, destacando os principais pontos e direções para futuras ações.</w:t>
-            </w:r>
-          </w:p>
-        </w:tc>
-      </w:tr>
-    </w:tbl>
-    <w:p>
-      <w:pPr>
-        <w:spacing w:after="0" w:line="240" w:lineRule="auto"/>
-        <w:rPr>
-          <w:rFonts w:ascii="Arial" w:eastAsia="Arial" w:hAnsi="Arial" w:cs="Arial"/>
-          <w:sz w:val="20"/>
-          <w:szCs w:val="20"/>
-        </w:rPr>
-      </w:pPr>
-    </w:p>
-    <w:p>
-      <w:pPr>
-        <w:spacing w:after="0" w:line="240" w:lineRule="auto"/>
-        <w:rPr>
-          <w:rFonts w:ascii="Arial" w:eastAsia="Arial" w:hAnsi="Arial" w:cs="Arial"/>
-          <w:b/>
-          <w:sz w:val="20"/>
-          <w:szCs w:val="20"/>
-        </w:rPr>
-      </w:pPr>
-      <w:r>
-        <w:rPr>
-          <w:rFonts w:ascii="Arial" w:eastAsia="Arial" w:hAnsi="Arial" w:cs="Arial"/>
-          <w:b/>
-          <w:sz w:val="20"/>
-          <w:szCs w:val="20"/>
-        </w:rPr>
-        <w:t xml:space="preserve">Referências </w:t>
-      </w:r>
-    </w:p>
-    <w:tbl>
-      <w:tblPr>
-        <w:tblW w:w="9300" w:type="dxa"/>
-        <w:tblLayout w:type="fixed"/>
-        <w:tblLook w:val="0000" w:firstRow="0" w:lastRow="0" w:firstColumn="0" w:lastColumn="0" w:noHBand="0" w:noVBand="0"/>
-      </w:tblPr>
-      <w:tblGrid>
-        <w:gridCol w:w="9300"/>
-      </w:tblGrid>
-      <w:tr>
-        <w:tc>
-          <w:tcPr>
-            <w:tcW w:w="9300" w:type="dxa"/>
-            <w:tcBorders>
-              <w:top w:val="single" w:sz="4" w:space="0" w:color="000000"/>
-              <w:left w:val="single" w:sz="4" w:space="0" w:color="000000"/>
-              <w:bottom w:val="single" w:sz="4" w:space="0" w:color="000000"/>
-              <w:right w:val="single" w:sz="4" w:space="0" w:color="000000"/>
-            </w:tcBorders>
-            <w:shd w:val="clear" w:color="auto" w:fill="auto"/>
-          </w:tcPr>
-          <w:p>
-            <w:pPr>
-              <w:spacing w:after="0" w:line="240" w:lineRule="auto"/>
               <w:rPr>
                 <w:rFonts w:ascii="Arial" w:eastAsia="Arial" w:hAnsi="Arial" w:cs="Arial"/>
                 <w:color w:val="1F4E79"/>
@@ -2616,15 +2554,6 @@
                 <w:szCs w:val="20"/>
               </w:rPr>
             </w:pPr>
-            <w:r>
-              <w:rPr>
-                <w:rFonts w:ascii="Arial" w:eastAsia="Arial" w:hAnsi="Arial" w:cs="Arial"/>
-                <w:color w:val="525252" w:themeColor="accent3" w:themeShade="80"/>
-                <w:sz w:val="20"/>
-                <w:szCs w:val="20"/>
-              </w:rPr>
-              <w:t>Inserir os dados neste espaço. Orientações: Adotar a versão atual da ABNT.</w:t>
-            </w:r>
           </w:p>
         </w:tc>
       </w:tr>
@@ -2761,16 +2690,8 @@
                 <w:szCs w:val="20"/>
               </w:rPr>
             </w:pPr>
-            <w:r>
-              <w:rPr>
-                <w:rFonts w:ascii="Arial" w:eastAsia="Arial" w:hAnsi="Arial" w:cs="Arial"/>
-                <w:color w:val="525252" w:themeColor="accent3" w:themeShade="80"/>
-                <w:sz w:val="20"/>
-                <w:szCs w:val="20"/>
-                <w:highlight w:val="white"/>
-              </w:rPr>
-              <w:t>As atividades de extensão podem resultar em produto caracterizado a partir do fazer extensionista, sempre mediados pela interação dialógica entre a comunidade acadêmica e a sociedade e seus setores, sendo exemplos: softwares; aplicativos; protótipos; desenhos técnicos; patentes; simuladores; objetos de aprendizagem; games; insumos alternativos; processos e procedimentos operativos inovadores; relatórios; relatos de experiências; cartilhas; revistas; manuais; jornais; informativos; livros; anais; cartazes; artigos; resumos; pôster; banner; site; portal; hotsite; fotografia; vídeos; áudios; tutoriais, dentre outros.</w:t>
-            </w:r>
+            <w:bookmarkStart w:id="0" w:name="_GoBack"/>
+            <w:bookmarkEnd w:id="0"/>
           </w:p>
         </w:tc>
       </w:tr>

</xml_diff>